<commit_message>
uploading revised project proposal
</commit_message>
<xml_diff>
--- a/Project 1 Proposal_Climate Change.docx
+++ b/Project 1 Proposal_Climate Change.docx
@@ -3,270 +3,1122 @@
 <w:document xmlns:wpc="http://schemas.microsoft.com/office/word/2010/wordprocessingCanvas" xmlns:cx="http://schemas.microsoft.com/office/drawing/2014/chartex" xmlns:cx1="http://schemas.microsoft.com/office/drawing/2015/9/8/chartex" xmlns:cx2="http://schemas.microsoft.com/office/drawing/2015/10/21/chartex" xmlns:cx3="http://schemas.microsoft.com/office/drawing/2016/5/9/chartex" xmlns:cx4="http://schemas.microsoft.com/office/drawing/2016/5/10/chartex" xmlns:cx5="http://schemas.microsoft.com/office/drawing/2016/5/11/chartex" xmlns:cx6="http://schemas.microsoft.com/office/drawing/2016/5/12/chartex" xmlns:cx7="http://schemas.microsoft.com/office/drawing/2016/5/13/chartex" xmlns:cx8="http://schemas.microsoft.com/office/drawing/2016/5/14/chartex" xmlns:mc="http://schemas.openxmlformats.org/markup-compatibility/2006" xmlns:aink="http://schemas.microsoft.com/office/drawing/2016/ink" xmlns:am3d="http://schemas.microsoft.com/office/drawing/2017/model3d" xmlns:o="urn:schemas-microsoft-com:office:office" xmlns:oel="http://schemas.microsoft.com/office/2019/extlst" xmlns:r="http://schemas.openxmlformats.org/officeDocument/2006/relationships" xmlns:m="http://schemas.openxmlformats.org/officeDocument/2006/math" xmlns:v="urn:schemas-microsoft-com:vml" xmlns:wp14="http://schemas.microsoft.com/office/word/2010/wordprocessingDrawing" xmlns:wp="http://schemas.openxmlformats.org/drawingml/2006/wordprocessingDrawing" xmlns:w10="urn:schemas-microsoft-com:office:word" xmlns:w="http://schemas.openxmlformats.org/wordprocessingml/2006/main" xmlns:w14="http://schemas.microsoft.com/office/word/2010/wordml" xmlns:w15="http://schemas.microsoft.com/office/word/2012/wordml" xmlns:w16cex="http://schemas.microsoft.com/office/word/2018/wordml/cex" xmlns:w16cid="http://schemas.microsoft.com/office/word/2016/wordml/cid" xmlns:w16="http://schemas.microsoft.com/office/word/2018/wordml" xmlns:w16du="http://schemas.microsoft.com/office/word/2023/wordml/word16du" xmlns:w16sdtdh="http://schemas.microsoft.com/office/word/2020/wordml/sdtdatahash" xmlns:w16se="http://schemas.microsoft.com/office/word/2015/wordml/symex" xmlns:wpg="http://schemas.microsoft.com/office/word/2010/wordprocessingGroup" xmlns:wpi="http://schemas.microsoft.com/office/word/2010/wordprocessingInk" xmlns:wne="http://schemas.microsoft.com/office/word/2006/wordml" xmlns:wps="http://schemas.microsoft.com/office/word/2010/wordprocessingShape" mc:Ignorable="w14 w15 w16se w16cid w16 w16cex w16sdtdh w16du wp14">
   <w:body>
     <w:p>
-      <w:r>
+      <w:pPr>
+        <w:jc w:val="center"/>
         <w:rPr>
           <w:b/>
           <w:bCs/>
-        </w:rPr>
-        <w:t>Project 1 Proposal</w:t>
-      </w:r>
-      <w:r>
-        <w:t xml:space="preserve">: </w:t>
-      </w:r>
-      <w:r>
-        <w:t>Climate Change and Global Temperatures</w:t>
+          <w:sz w:val="28"/>
+          <w:szCs w:val="28"/>
+        </w:rPr>
+      </w:pPr>
+      <w:r>
+        <w:rPr>
+          <w:b/>
+          <w:bCs/>
+          <w:sz w:val="28"/>
+          <w:szCs w:val="28"/>
+        </w:rPr>
+        <w:t>Project</w:t>
+      </w:r>
+      <w:r>
+        <w:rPr>
+          <w:b/>
+          <w:bCs/>
+          <w:sz w:val="28"/>
+          <w:szCs w:val="28"/>
+        </w:rPr>
+        <w:t xml:space="preserve">1 </w:t>
+      </w:r>
+      <w:r>
+        <w:rPr>
+          <w:b/>
+          <w:bCs/>
+          <w:sz w:val="28"/>
+          <w:szCs w:val="28"/>
+        </w:rPr>
+        <w:t>Proposal: Unveiling Trends in Global Climate Change</w:t>
       </w:r>
     </w:p>
     <w:p>
-      <w:r>
+      <w:pPr>
+        <w:jc w:val="center"/>
         <w:rPr>
           <w:b/>
           <w:bCs/>
-        </w:rPr>
-        <w:t>Project m</w:t>
-      </w:r>
-      <w:r>
+          <w:sz w:val="28"/>
+          <w:szCs w:val="28"/>
+        </w:rPr>
+      </w:pPr>
+    </w:p>
+    <w:p>
+      <w:pPr>
+        <w:spacing w:after="0"/>
         <w:rPr>
           <w:b/>
           <w:bCs/>
         </w:rPr>
-        <w:t>embers:</w:t>
-      </w:r>
-      <w:r>
-        <w:t xml:space="preserve"> Clarissa Nunez, DJ </w:t>
-      </w:r>
-      <w:proofErr w:type="spellStart"/>
-      <w:r>
-        <w:t>Dimetros</w:t>
-      </w:r>
-      <w:proofErr w:type="spellEnd"/>
-      <w:r>
-        <w:t xml:space="preserve">, Jacob </w:t>
-      </w:r>
-      <w:proofErr w:type="spellStart"/>
-      <w:r>
-        <w:t>Klucher</w:t>
-      </w:r>
-      <w:proofErr w:type="spellEnd"/>
-      <w:r>
-        <w:t>, Toni Makakoa, Mohamoud Jama</w:t>
+      </w:pPr>
+      <w:r>
+        <w:rPr>
+          <w:b/>
+          <w:bCs/>
+        </w:rPr>
+        <w:t>Project Members</w:t>
       </w:r>
     </w:p>
     <w:p>
-      <w:r>
+      <w:pPr>
+        <w:spacing w:after="0"/>
+      </w:pPr>
+      <w:r>
+        <w:t>Clarissa Nunez, DJ Dimetros, Jacob Klucher, Toni Makakoa, Mohamoud Jama</w:t>
+      </w:r>
+    </w:p>
+    <w:p>
+      <w:pPr>
+        <w:spacing w:after="0"/>
+      </w:pPr>
+    </w:p>
+    <w:p>
+      <w:pPr>
+        <w:spacing w:after="0"/>
         <w:rPr>
           <w:b/>
           <w:bCs/>
         </w:rPr>
-        <w:t>Project description:</w:t>
-      </w:r>
-      <w:r>
-        <w:t xml:space="preserve"> </w:t>
-      </w:r>
-      <w:r>
-        <w:t>This project aims to vi</w:t>
-      </w:r>
-      <w:r>
-        <w:t>sualize the impact of climate change on global temperatures, sea level rise, and weather patterns.</w:t>
-      </w:r>
-      <w:r>
-        <w:t xml:space="preserve"> We will create interactive and informative visualizations that communicate complex climate patterns and insights to answer the following questions: </w:t>
-      </w:r>
-      <w:r>
-        <w:t>How have sea levels risen over time?</w:t>
-      </w:r>
-      <w:r>
-        <w:t xml:space="preserve"> And </w:t>
-      </w:r>
-      <w:r>
-        <w:t>how</w:t>
-      </w:r>
-      <w:r>
-        <w:t xml:space="preserve"> </w:t>
-      </w:r>
-      <w:r>
-        <w:t xml:space="preserve">has </w:t>
-      </w:r>
-      <w:r>
-        <w:t>extreme</w:t>
-      </w:r>
-      <w:r>
-        <w:t xml:space="preserve"> weather events changed in frequency and intensity?</w:t>
-      </w:r>
-      <w:r>
-        <w:t xml:space="preserve"> Using a</w:t>
-      </w:r>
-      <w:r>
-        <w:t xml:space="preserve"> series of maps or charts showing the frequency and intensity of hurricanes, droughts, floods, and heatwaves can be used to answer th</w:t>
-      </w:r>
-      <w:r>
-        <w:t>ese</w:t>
-      </w:r>
-      <w:r>
-        <w:t xml:space="preserve"> question</w:t>
-      </w:r>
-      <w:r>
-        <w:t xml:space="preserve">s. </w:t>
-      </w:r>
-      <w:r>
-        <w:t>A line chart or a map showing the rate of sea level rise in different regions can be used to visualize this.</w:t>
-      </w:r>
-    </w:p>
-    <w:p/>
-    <w:p>
-      <w:pPr>
+      </w:pPr>
+      <w:r>
         <w:rPr>
           <w:b/>
           <w:bCs/>
         </w:rPr>
-      </w:pPr>
-      <w:r>
+        <w:t>Project Overview</w:t>
+      </w:r>
+    </w:p>
+    <w:p>
+      <w:pPr>
+        <w:spacing w:after="0"/>
+      </w:pPr>
+      <w:r>
+        <w:t xml:space="preserve">This project aims to visualize global climate change trends using a comprehensive dataset of historical climate data. By </w:t>
+      </w:r>
+      <w:r>
+        <w:t>thoroughly examining and cleaning climate dataset</w:t>
+      </w:r>
+      <w:r>
+        <w:t>, we will create interactive and informative visualizations that communicate complex climate patterns and insights.</w:t>
+      </w:r>
+      <w:r>
+        <w:t xml:space="preserve"> We will create a series of </w:t>
+      </w:r>
+      <w:r>
+        <w:t xml:space="preserve">charts </w:t>
+      </w:r>
+      <w:r>
+        <w:t>that will track temperature and sea level rises over time</w:t>
+      </w:r>
+      <w:r>
+        <w:t xml:space="preserve"> and use geographical maps to visualize regional variations in climate change impacts.</w:t>
+      </w:r>
+    </w:p>
+    <w:p>
+      <w:pPr>
+        <w:spacing w:after="0"/>
+      </w:pPr>
+    </w:p>
+    <w:p>
+      <w:pPr>
+        <w:spacing w:after="0"/>
         <w:rPr>
           <w:b/>
           <w:bCs/>
         </w:rPr>
-        <w:t xml:space="preserve">Datasets to be used: </w:t>
+      </w:pPr>
+      <w:r>
+        <w:rPr>
+          <w:b/>
+          <w:bCs/>
+        </w:rPr>
+        <w:t>Data Sources</w:t>
       </w:r>
     </w:p>
     <w:p>
-      <w:r>
-        <w:t>National Oceanic and Atmospheric Administration (NOAA)</w:t>
-      </w:r>
-      <w:r>
-        <w:t xml:space="preserve">  </w:t>
-      </w:r>
-      <w:hyperlink r:id="rId5" w:history="1">
-        <w:r>
-          <w:rPr>
-            <w:rStyle w:val="Hyperlink"/>
-          </w:rPr>
-          <w:t>https://www.noaa.gov/</w:t>
-        </w:r>
-      </w:hyperlink>
+      <w:pPr>
+        <w:numPr>
+          <w:ilvl w:val="0"/>
+          <w:numId w:val="2"/>
+        </w:numPr>
+        <w:spacing w:after="0"/>
+        <w:rPr>
+          <w:sz w:val="20"/>
+          <w:szCs w:val="20"/>
+        </w:rPr>
+      </w:pPr>
+      <w:r>
+        <w:rPr>
+          <w:b/>
+          <w:bCs/>
+          <w:sz w:val="20"/>
+          <w:szCs w:val="20"/>
+        </w:rPr>
+        <w:t>NASA's Global Climate Change:</w:t>
+      </w:r>
+      <w:r>
+        <w:rPr>
+          <w:sz w:val="20"/>
+          <w:szCs w:val="20"/>
+        </w:rPr>
+        <w:t xml:space="preserve"> Historical temperature and </w:t>
+      </w:r>
+      <w:r>
+        <w:rPr>
+          <w:sz w:val="20"/>
+          <w:szCs w:val="20"/>
+        </w:rPr>
+        <w:t>sea level</w:t>
+      </w:r>
+      <w:r>
+        <w:rPr>
+          <w:sz w:val="20"/>
+          <w:szCs w:val="20"/>
+        </w:rPr>
+        <w:t xml:space="preserve"> data</w:t>
+      </w:r>
     </w:p>
     <w:p>
-      <w:r>
-        <w:t>NASA's Goddard Institute for Space Studies (GISS):</w:t>
-      </w:r>
-      <w:r>
-        <w:t xml:space="preserve">  </w:t>
-      </w:r>
-      <w:hyperlink r:id="rId6" w:history="1">
-        <w:r>
-          <w:rPr>
-            <w:rStyle w:val="Hyperlink"/>
-          </w:rPr>
-          <w:t>https://science.nasa.gov/climate-change/</w:t>
-        </w:r>
-      </w:hyperlink>
+      <w:pPr>
+        <w:numPr>
+          <w:ilvl w:val="0"/>
+          <w:numId w:val="2"/>
+        </w:numPr>
+        <w:spacing w:after="0"/>
+        <w:rPr>
+          <w:sz w:val="20"/>
+          <w:szCs w:val="20"/>
+        </w:rPr>
+      </w:pPr>
+      <w:r>
+        <w:rPr>
+          <w:b/>
+          <w:bCs/>
+          <w:sz w:val="20"/>
+          <w:szCs w:val="20"/>
+        </w:rPr>
+        <w:t>NOAA's National Centers for Environmental Information:</w:t>
+      </w:r>
+      <w:r>
+        <w:rPr>
+          <w:sz w:val="20"/>
+          <w:szCs w:val="20"/>
+        </w:rPr>
+        <w:t xml:space="preserve"> Additional climate metrics and regional data</w:t>
+      </w:r>
     </w:p>
     <w:p>
-      <w:r>
-        <w:t xml:space="preserve">Sea level trends: </w:t>
-      </w:r>
-      <w:hyperlink r:id="rId7" w:history="1">
-        <w:r>
-          <w:rPr>
-            <w:rStyle w:val="Hyperlink"/>
-          </w:rPr>
-          <w:t>https://tidesandcurrents.noaa.gov/sltrends/sltrends.html</w:t>
-        </w:r>
-      </w:hyperlink>
-    </w:p>
-    <w:p/>
-    <w:p>
-      <w:pPr>
+      <w:pPr>
+        <w:numPr>
+          <w:ilvl w:val="0"/>
+          <w:numId w:val="2"/>
+        </w:numPr>
+        <w:spacing w:after="0"/>
+        <w:rPr>
+          <w:sz w:val="20"/>
+          <w:szCs w:val="20"/>
+        </w:rPr>
+      </w:pPr>
+      <w:r>
         <w:rPr>
           <w:b/>
           <w:bCs/>
-        </w:rPr>
-      </w:pPr>
-      <w:r>
+          <w:sz w:val="20"/>
+          <w:szCs w:val="20"/>
+        </w:rPr>
+        <w:t xml:space="preserve">Kaggle: </w:t>
+      </w:r>
+      <w:r>
+        <w:rPr>
+          <w:sz w:val="20"/>
+          <w:szCs w:val="20"/>
+        </w:rPr>
+        <w:t>Global Temperature csv</w:t>
+      </w:r>
+    </w:p>
+    <w:p>
+      <w:pPr>
+        <w:spacing w:after="0"/>
+        <w:ind w:left="720"/>
+        <w:rPr>
+          <w:sz w:val="20"/>
+          <w:szCs w:val="20"/>
+        </w:rPr>
+      </w:pPr>
+    </w:p>
+    <w:p>
+      <w:pPr>
+        <w:spacing w:after="0"/>
         <w:rPr>
           <w:b/>
           <w:bCs/>
         </w:rPr>
-        <w:t>Assignments:</w:t>
-      </w:r>
+      </w:pPr>
+      <w:r>
+        <w:rPr>
+          <w:b/>
+          <w:bCs/>
+        </w:rPr>
+        <w:t>Timeline</w:t>
+      </w:r>
+    </w:p>
+    <w:tbl>
+      <w:tblPr>
+        <w:tblW w:w="0" w:type="auto"/>
+        <w:tblCellSpacing w:w="15" w:type="dxa"/>
+        <w:tblCellMar>
+          <w:top w:w="15" w:type="dxa"/>
+          <w:left w:w="15" w:type="dxa"/>
+          <w:bottom w:w="15" w:type="dxa"/>
+          <w:right w:w="15" w:type="dxa"/>
+        </w:tblCellMar>
+        <w:tblLook w:val="04A0" w:firstRow="1" w:lastRow="0" w:firstColumn="1" w:lastColumn="0" w:noHBand="0" w:noVBand="1"/>
+      </w:tblPr>
+      <w:tblGrid>
+        <w:gridCol w:w="2815"/>
+        <w:gridCol w:w="3960"/>
+        <w:gridCol w:w="1486"/>
+      </w:tblGrid>
+      <w:tr>
+        <w:trPr>
+          <w:tblCellSpacing w:w="15" w:type="dxa"/>
+        </w:trPr>
+        <w:tc>
+          <w:tcPr>
+            <w:tcW w:w="0" w:type="auto"/>
+            <w:vAlign w:val="center"/>
+            <w:hideMark/>
+          </w:tcPr>
+          <w:p>
+            <w:pPr>
+              <w:spacing w:after="0"/>
+              <w:rPr>
+                <w:b/>
+                <w:bCs/>
+                <w:sz w:val="20"/>
+                <w:szCs w:val="20"/>
+                <w:u w:val="single"/>
+              </w:rPr>
+            </w:pPr>
+            <w:r>
+              <w:rPr>
+                <w:b/>
+                <w:bCs/>
+                <w:sz w:val="20"/>
+                <w:szCs w:val="20"/>
+                <w:u w:val="single"/>
+              </w:rPr>
+              <w:t>Phase</w:t>
+            </w:r>
+          </w:p>
+        </w:tc>
+        <w:tc>
+          <w:tcPr>
+            <w:tcW w:w="0" w:type="auto"/>
+            <w:vAlign w:val="center"/>
+            <w:hideMark/>
+          </w:tcPr>
+          <w:p>
+            <w:pPr>
+              <w:spacing w:after="0"/>
+              <w:rPr>
+                <w:b/>
+                <w:bCs/>
+                <w:sz w:val="20"/>
+                <w:szCs w:val="20"/>
+                <w:u w:val="single"/>
+              </w:rPr>
+            </w:pPr>
+            <w:r>
+              <w:rPr>
+                <w:b/>
+                <w:bCs/>
+                <w:sz w:val="20"/>
+                <w:szCs w:val="20"/>
+                <w:u w:val="single"/>
+              </w:rPr>
+              <w:t>Tasks</w:t>
+            </w:r>
+          </w:p>
+        </w:tc>
+        <w:tc>
+          <w:tcPr>
+            <w:tcW w:w="0" w:type="auto"/>
+            <w:vAlign w:val="center"/>
+            <w:hideMark/>
+          </w:tcPr>
+          <w:p>
+            <w:pPr>
+              <w:spacing w:after="0"/>
+              <w:rPr>
+                <w:b/>
+                <w:bCs/>
+                <w:sz w:val="20"/>
+                <w:szCs w:val="20"/>
+                <w:u w:val="single"/>
+              </w:rPr>
+            </w:pPr>
+            <w:r>
+              <w:rPr>
+                <w:b/>
+                <w:bCs/>
+                <w:sz w:val="20"/>
+                <w:szCs w:val="20"/>
+                <w:u w:val="single"/>
+              </w:rPr>
+              <w:t>Estimated Time</w:t>
+            </w:r>
+          </w:p>
+        </w:tc>
+      </w:tr>
+      <w:tr>
+        <w:trPr>
+          <w:tblCellSpacing w:w="15" w:type="dxa"/>
+        </w:trPr>
+        <w:tc>
+          <w:tcPr>
+            <w:tcW w:w="0" w:type="auto"/>
+            <w:vAlign w:val="center"/>
+            <w:hideMark/>
+          </w:tcPr>
+          <w:p>
+            <w:pPr>
+              <w:rPr>
+                <w:b/>
+                <w:bCs/>
+                <w:sz w:val="20"/>
+                <w:szCs w:val="20"/>
+              </w:rPr>
+            </w:pPr>
+            <w:r>
+              <w:rPr>
+                <w:b/>
+                <w:bCs/>
+                <w:sz w:val="20"/>
+                <w:szCs w:val="20"/>
+              </w:rPr>
+              <w:t>Project Development</w:t>
+            </w:r>
+          </w:p>
+          <w:p>
+            <w:pPr>
+              <w:rPr>
+                <w:sz w:val="20"/>
+                <w:szCs w:val="20"/>
+              </w:rPr>
+            </w:pPr>
+            <w:r>
+              <w:rPr>
+                <w:b/>
+                <w:bCs/>
+                <w:sz w:val="20"/>
+                <w:szCs w:val="20"/>
+              </w:rPr>
+              <w:t>Data Acquisition and Cleaning</w:t>
+            </w:r>
+          </w:p>
+        </w:tc>
+        <w:tc>
+          <w:tcPr>
+            <w:tcW w:w="0" w:type="auto"/>
+            <w:vAlign w:val="center"/>
+            <w:hideMark/>
+          </w:tcPr>
+          <w:p>
+            <w:pPr>
+              <w:rPr>
+                <w:sz w:val="20"/>
+                <w:szCs w:val="20"/>
+              </w:rPr>
+            </w:pPr>
+            <w:r>
+              <w:rPr>
+                <w:sz w:val="20"/>
+                <w:szCs w:val="20"/>
+              </w:rPr>
+              <w:t>Research and identify datasets to use</w:t>
+            </w:r>
+          </w:p>
+          <w:p>
+            <w:pPr>
+              <w:rPr>
+                <w:sz w:val="20"/>
+                <w:szCs w:val="20"/>
+              </w:rPr>
+            </w:pPr>
+            <w:r>
+              <w:rPr>
+                <w:sz w:val="20"/>
+                <w:szCs w:val="20"/>
+              </w:rPr>
+              <w:t>Download data, clean,</w:t>
+            </w:r>
+            <w:r>
+              <w:rPr>
+                <w:sz w:val="20"/>
+                <w:szCs w:val="20"/>
+              </w:rPr>
+              <w:t xml:space="preserve"> merge</w:t>
+            </w:r>
+            <w:r>
+              <w:rPr>
+                <w:sz w:val="20"/>
+                <w:szCs w:val="20"/>
+              </w:rPr>
+              <w:t xml:space="preserve"> and preprocess</w:t>
+            </w:r>
+          </w:p>
+        </w:tc>
+        <w:tc>
+          <w:tcPr>
+            <w:tcW w:w="0" w:type="auto"/>
+            <w:vAlign w:val="center"/>
+            <w:hideMark/>
+          </w:tcPr>
+          <w:p>
+            <w:pPr>
+              <w:rPr>
+                <w:sz w:val="20"/>
+                <w:szCs w:val="20"/>
+              </w:rPr>
+            </w:pPr>
+            <w:r>
+              <w:rPr>
+                <w:sz w:val="20"/>
+                <w:szCs w:val="20"/>
+              </w:rPr>
+              <w:t>Tues, Nov 5</w:t>
+            </w:r>
+          </w:p>
+          <w:p>
+            <w:pPr>
+              <w:rPr>
+                <w:sz w:val="20"/>
+                <w:szCs w:val="20"/>
+              </w:rPr>
+            </w:pPr>
+            <w:r>
+              <w:rPr>
+                <w:sz w:val="20"/>
+                <w:szCs w:val="20"/>
+              </w:rPr>
+              <w:t>Thur, Nov 7</w:t>
+            </w:r>
+          </w:p>
+        </w:tc>
+      </w:tr>
+      <w:tr>
+        <w:trPr>
+          <w:tblCellSpacing w:w="15" w:type="dxa"/>
+        </w:trPr>
+        <w:tc>
+          <w:tcPr>
+            <w:tcW w:w="0" w:type="auto"/>
+            <w:vAlign w:val="center"/>
+            <w:hideMark/>
+          </w:tcPr>
+          <w:p>
+            <w:pPr>
+              <w:rPr>
+                <w:sz w:val="20"/>
+                <w:szCs w:val="20"/>
+              </w:rPr>
+            </w:pPr>
+            <w:r>
+              <w:rPr>
+                <w:b/>
+                <w:bCs/>
+                <w:sz w:val="20"/>
+                <w:szCs w:val="20"/>
+              </w:rPr>
+              <w:t>Visualization Development</w:t>
+            </w:r>
+          </w:p>
+        </w:tc>
+        <w:tc>
+          <w:tcPr>
+            <w:tcW w:w="0" w:type="auto"/>
+            <w:vAlign w:val="center"/>
+            <w:hideMark/>
+          </w:tcPr>
+          <w:p>
+            <w:pPr>
+              <w:rPr>
+                <w:sz w:val="20"/>
+                <w:szCs w:val="20"/>
+              </w:rPr>
+            </w:pPr>
+            <w:r>
+              <w:rPr>
+                <w:sz w:val="20"/>
+                <w:szCs w:val="20"/>
+              </w:rPr>
+              <w:t>Create static and interactive visualizations</w:t>
+            </w:r>
+          </w:p>
+        </w:tc>
+        <w:tc>
+          <w:tcPr>
+            <w:tcW w:w="0" w:type="auto"/>
+            <w:vAlign w:val="center"/>
+            <w:hideMark/>
+          </w:tcPr>
+          <w:p>
+            <w:pPr>
+              <w:rPr>
+                <w:sz w:val="20"/>
+                <w:szCs w:val="20"/>
+              </w:rPr>
+            </w:pPr>
+            <w:r>
+              <w:rPr>
+                <w:sz w:val="20"/>
+                <w:szCs w:val="20"/>
+              </w:rPr>
+              <w:t>Tue, Nov 12</w:t>
+            </w:r>
+          </w:p>
+        </w:tc>
+      </w:tr>
+      <w:tr>
+        <w:trPr>
+          <w:tblCellSpacing w:w="15" w:type="dxa"/>
+        </w:trPr>
+        <w:tc>
+          <w:tcPr>
+            <w:tcW w:w="0" w:type="auto"/>
+            <w:vAlign w:val="center"/>
+            <w:hideMark/>
+          </w:tcPr>
+          <w:p>
+            <w:pPr>
+              <w:rPr>
+                <w:sz w:val="20"/>
+                <w:szCs w:val="20"/>
+              </w:rPr>
+            </w:pPr>
+            <w:r>
+              <w:rPr>
+                <w:b/>
+                <w:bCs/>
+                <w:sz w:val="20"/>
+                <w:szCs w:val="20"/>
+              </w:rPr>
+              <w:t xml:space="preserve">Storytelling </w:t>
+            </w:r>
+            <w:r>
+              <w:rPr>
+                <w:b/>
+                <w:bCs/>
+                <w:sz w:val="20"/>
+                <w:szCs w:val="20"/>
+              </w:rPr>
+              <w:t>&amp;</w:t>
+            </w:r>
+            <w:r>
+              <w:rPr>
+                <w:b/>
+                <w:bCs/>
+                <w:sz w:val="20"/>
+                <w:szCs w:val="20"/>
+              </w:rPr>
+              <w:t xml:space="preserve"> Communication</w:t>
+            </w:r>
+          </w:p>
+        </w:tc>
+        <w:tc>
+          <w:tcPr>
+            <w:tcW w:w="0" w:type="auto"/>
+            <w:vAlign w:val="center"/>
+            <w:hideMark/>
+          </w:tcPr>
+          <w:p>
+            <w:pPr>
+              <w:rPr>
+                <w:sz w:val="20"/>
+                <w:szCs w:val="20"/>
+              </w:rPr>
+            </w:pPr>
+            <w:r>
+              <w:rPr>
+                <w:sz w:val="20"/>
+                <w:szCs w:val="20"/>
+              </w:rPr>
+              <w:t>Develop narrative and design user interface</w:t>
+            </w:r>
+          </w:p>
+        </w:tc>
+        <w:tc>
+          <w:tcPr>
+            <w:tcW w:w="0" w:type="auto"/>
+            <w:vAlign w:val="center"/>
+            <w:hideMark/>
+          </w:tcPr>
+          <w:p>
+            <w:pPr>
+              <w:rPr>
+                <w:sz w:val="20"/>
+                <w:szCs w:val="20"/>
+              </w:rPr>
+            </w:pPr>
+            <w:r>
+              <w:rPr>
+                <w:sz w:val="20"/>
+                <w:szCs w:val="20"/>
+              </w:rPr>
+              <w:t>Thur, Nov 14</w:t>
+            </w:r>
+          </w:p>
+        </w:tc>
+      </w:tr>
+      <w:tr>
+        <w:trPr>
+          <w:tblCellSpacing w:w="15" w:type="dxa"/>
+        </w:trPr>
+        <w:tc>
+          <w:tcPr>
+            <w:tcW w:w="0" w:type="auto"/>
+            <w:vAlign w:val="center"/>
+            <w:hideMark/>
+          </w:tcPr>
+          <w:p>
+            <w:pPr>
+              <w:rPr>
+                <w:b/>
+                <w:bCs/>
+                <w:sz w:val="20"/>
+                <w:szCs w:val="20"/>
+              </w:rPr>
+            </w:pPr>
+            <w:r>
+              <w:rPr>
+                <w:b/>
+                <w:bCs/>
+                <w:sz w:val="20"/>
+                <w:szCs w:val="20"/>
+              </w:rPr>
+              <w:t>Project Simulation</w:t>
+            </w:r>
+          </w:p>
+          <w:p>
+            <w:pPr>
+              <w:rPr>
+                <w:sz w:val="20"/>
+                <w:szCs w:val="20"/>
+              </w:rPr>
+            </w:pPr>
+            <w:r>
+              <w:rPr>
+                <w:b/>
+                <w:bCs/>
+                <w:sz w:val="20"/>
+                <w:szCs w:val="20"/>
+              </w:rPr>
+              <w:t>Public Engagement</w:t>
+            </w:r>
+          </w:p>
+        </w:tc>
+        <w:tc>
+          <w:tcPr>
+            <w:tcW w:w="0" w:type="auto"/>
+            <w:vAlign w:val="center"/>
+            <w:hideMark/>
+          </w:tcPr>
+          <w:p>
+            <w:pPr>
+              <w:rPr>
+                <w:sz w:val="20"/>
+                <w:szCs w:val="20"/>
+              </w:rPr>
+            </w:pPr>
+            <w:r>
+              <w:rPr>
+                <w:sz w:val="20"/>
+                <w:szCs w:val="20"/>
+              </w:rPr>
+              <w:t>Final testing and presentation rehearsal</w:t>
+            </w:r>
+          </w:p>
+          <w:p>
+            <w:pPr>
+              <w:rPr>
+                <w:sz w:val="20"/>
+                <w:szCs w:val="20"/>
+              </w:rPr>
+            </w:pPr>
+            <w:r>
+              <w:rPr>
+                <w:sz w:val="20"/>
+                <w:szCs w:val="20"/>
+              </w:rPr>
+              <w:t xml:space="preserve">Share visualizations </w:t>
+            </w:r>
+            <w:r>
+              <w:rPr>
+                <w:sz w:val="20"/>
+                <w:szCs w:val="20"/>
+              </w:rPr>
+              <w:t>with class</w:t>
+            </w:r>
+          </w:p>
+        </w:tc>
+        <w:tc>
+          <w:tcPr>
+            <w:tcW w:w="0" w:type="auto"/>
+            <w:vAlign w:val="center"/>
+            <w:hideMark/>
+          </w:tcPr>
+          <w:p>
+            <w:pPr>
+              <w:rPr>
+                <w:sz w:val="20"/>
+                <w:szCs w:val="20"/>
+              </w:rPr>
+            </w:pPr>
+            <w:r>
+              <w:rPr>
+                <w:sz w:val="20"/>
+                <w:szCs w:val="20"/>
+              </w:rPr>
+              <w:t>Mon, Nov 18</w:t>
+            </w:r>
+          </w:p>
+          <w:p>
+            <w:pPr>
+              <w:rPr>
+                <w:sz w:val="20"/>
+                <w:szCs w:val="20"/>
+              </w:rPr>
+            </w:pPr>
+            <w:r>
+              <w:rPr>
+                <w:sz w:val="20"/>
+                <w:szCs w:val="20"/>
+              </w:rPr>
+              <w:t>Tues, Nov 19</w:t>
+            </w:r>
+          </w:p>
+        </w:tc>
+      </w:tr>
+    </w:tbl>
+    <w:p>
+      <w:pPr>
+        <w:rPr>
+          <w:b/>
+          <w:bCs/>
+        </w:rPr>
+      </w:pPr>
     </w:p>
     <w:p>
-      <w:r>
-        <w:t>Research and find appropriate data sets on c</w:t>
-      </w:r>
-      <w:r>
-        <w:t xml:space="preserve">hanges in sea levels: </w:t>
-      </w:r>
-      <w:r>
-        <w:rPr>
-          <w:i/>
-          <w:iCs/>
-        </w:rPr>
-        <w:t>Mohamoud,</w:t>
-      </w:r>
-      <w:r>
-        <w:t xml:space="preserve"> </w:t>
+      <w:pPr>
+        <w:spacing w:after="0"/>
+        <w:rPr>
+          <w:b/>
+          <w:bCs/>
+        </w:rPr>
+      </w:pPr>
+      <w:r>
+        <w:rPr>
+          <w:b/>
+          <w:bCs/>
+        </w:rPr>
+        <w:t>Methodology</w:t>
       </w:r>
     </w:p>
     <w:p>
-      <w:r>
-        <w:t xml:space="preserve">Research and find appropriate data sets on </w:t>
-      </w:r>
-      <w:r>
-        <w:t>e</w:t>
-      </w:r>
-      <w:r>
-        <w:t xml:space="preserve">xtreme weather events changed frequency and intensity: </w:t>
-      </w:r>
-      <w:r>
-        <w:t>Jacob, Clarissa</w:t>
+      <w:pPr>
+        <w:numPr>
+          <w:ilvl w:val="0"/>
+          <w:numId w:val="5"/>
+        </w:numPr>
+        <w:spacing w:after="0"/>
+        <w:rPr>
+          <w:sz w:val="20"/>
+          <w:szCs w:val="20"/>
+        </w:rPr>
+      </w:pPr>
+      <w:r>
+        <w:rPr>
+          <w:b/>
+          <w:bCs/>
+          <w:sz w:val="20"/>
+          <w:szCs w:val="20"/>
+        </w:rPr>
+        <w:t>Data Acquisition and Cleaning:</w:t>
+      </w:r>
+      <w:r>
+        <w:rPr>
+          <w:sz w:val="20"/>
+          <w:szCs w:val="20"/>
+        </w:rPr>
+        <w:t xml:space="preserve"> </w:t>
       </w:r>
     </w:p>
     <w:p>
       <w:pPr>
-        <w:rPr>
-          <w:i/>
-          <w:iCs/>
-        </w:rPr>
-      </w:pPr>
-      <w:r>
-        <w:t xml:space="preserve">Research and find appropriate data sets on </w:t>
-      </w:r>
-      <w:r>
-        <w:t>c</w:t>
-      </w:r>
-      <w:r>
-        <w:t>hanges in global temperatures:</w:t>
-      </w:r>
-      <w:r>
+        <w:numPr>
+          <w:ilvl w:val="1"/>
+          <w:numId w:val="5"/>
+        </w:numPr>
+        <w:spacing w:after="0"/>
+        <w:rPr>
+          <w:sz w:val="20"/>
+          <w:szCs w:val="20"/>
+        </w:rPr>
+      </w:pPr>
+      <w:r>
+        <w:rPr>
+          <w:sz w:val="20"/>
+          <w:szCs w:val="20"/>
+        </w:rPr>
+        <w:t>Download and import the necessary datasets.</w:t>
+      </w:r>
+    </w:p>
+    <w:p>
+      <w:pPr>
+        <w:numPr>
+          <w:ilvl w:val="1"/>
+          <w:numId w:val="5"/>
+        </w:numPr>
+        <w:spacing w:after="0"/>
+        <w:rPr>
+          <w:sz w:val="20"/>
+          <w:szCs w:val="20"/>
+        </w:rPr>
+      </w:pPr>
+      <w:r>
+        <w:rPr>
+          <w:sz w:val="20"/>
+          <w:szCs w:val="20"/>
+        </w:rPr>
+        <w:t>Handle missing values and outliers.</w:t>
+      </w:r>
+    </w:p>
+    <w:p>
+      <w:pPr>
+        <w:numPr>
+          <w:ilvl w:val="1"/>
+          <w:numId w:val="5"/>
+        </w:numPr>
+        <w:spacing w:after="0"/>
+        <w:rPr>
+          <w:sz w:val="20"/>
+          <w:szCs w:val="20"/>
+        </w:rPr>
+      </w:pPr>
+      <w:r>
+        <w:rPr>
+          <w:sz w:val="20"/>
+          <w:szCs w:val="20"/>
+        </w:rPr>
+        <w:t>Format and preprocess the data for visualization.</w:t>
+      </w:r>
+    </w:p>
+    <w:p>
+      <w:pPr>
+        <w:numPr>
+          <w:ilvl w:val="0"/>
+          <w:numId w:val="5"/>
+        </w:numPr>
+        <w:spacing w:after="0"/>
+        <w:rPr>
+          <w:sz w:val="20"/>
+          <w:szCs w:val="20"/>
+        </w:rPr>
+      </w:pPr>
+      <w:r>
+        <w:rPr>
+          <w:b/>
+          <w:bCs/>
+          <w:sz w:val="20"/>
+          <w:szCs w:val="20"/>
+        </w:rPr>
+        <w:t>Visualization Creation:</w:t>
+      </w:r>
+      <w:r>
+        <w:rPr>
+          <w:sz w:val="20"/>
+          <w:szCs w:val="20"/>
+        </w:rPr>
         <w:t xml:space="preserve"> </w:t>
       </w:r>
-      <w:proofErr w:type="spellStart"/>
-      <w:r>
-        <w:rPr>
-          <w:i/>
-          <w:iCs/>
-        </w:rPr>
-        <w:t>Dj</w:t>
-      </w:r>
-      <w:proofErr w:type="spellEnd"/>
-      <w:r>
-        <w:rPr>
-          <w:i/>
-          <w:iCs/>
-        </w:rPr>
-        <w:t>,</w:t>
-      </w:r>
-      <w:r>
-        <w:rPr>
-          <w:i/>
-          <w:iCs/>
-        </w:rPr>
-        <w:t xml:space="preserve"> Toni</w:t>
+    </w:p>
+    <w:p>
+      <w:pPr>
+        <w:numPr>
+          <w:ilvl w:val="1"/>
+          <w:numId w:val="5"/>
+        </w:numPr>
+        <w:spacing w:after="0"/>
+        <w:rPr>
+          <w:sz w:val="20"/>
+          <w:szCs w:val="20"/>
+        </w:rPr>
+      </w:pPr>
+      <w:r>
+        <w:rPr>
+          <w:sz w:val="20"/>
+          <w:szCs w:val="20"/>
+        </w:rPr>
+        <w:t xml:space="preserve">Utilize data visualization libraries to create: </w:t>
+      </w:r>
+    </w:p>
+    <w:p>
+      <w:pPr>
+        <w:numPr>
+          <w:ilvl w:val="2"/>
+          <w:numId w:val="5"/>
+        </w:numPr>
+        <w:spacing w:after="0"/>
+        <w:rPr>
+          <w:sz w:val="20"/>
+          <w:szCs w:val="20"/>
+        </w:rPr>
+      </w:pPr>
+      <w:r>
+        <w:rPr>
+          <w:sz w:val="20"/>
+          <w:szCs w:val="20"/>
+        </w:rPr>
+        <w:t>Line charts to show trends over time.</w:t>
+      </w:r>
+    </w:p>
+    <w:p>
+      <w:pPr>
+        <w:numPr>
+          <w:ilvl w:val="2"/>
+          <w:numId w:val="5"/>
+        </w:numPr>
+        <w:spacing w:after="0"/>
+        <w:rPr>
+          <w:sz w:val="20"/>
+          <w:szCs w:val="20"/>
+        </w:rPr>
+      </w:pPr>
+      <w:r>
+        <w:rPr>
+          <w:sz w:val="20"/>
+          <w:szCs w:val="20"/>
+        </w:rPr>
+        <w:t>Heatmaps to visualize spatial patterns.</w:t>
+      </w:r>
+    </w:p>
+    <w:p>
+      <w:pPr>
+        <w:numPr>
+          <w:ilvl w:val="2"/>
+          <w:numId w:val="5"/>
+        </w:numPr>
+        <w:spacing w:after="0"/>
+        <w:rPr>
+          <w:sz w:val="20"/>
+          <w:szCs w:val="20"/>
+        </w:rPr>
+      </w:pPr>
+      <w:r>
+        <w:rPr>
+          <w:sz w:val="20"/>
+          <w:szCs w:val="20"/>
+        </w:rPr>
+        <w:t>Scatter plots to identify correlations between variables.</w:t>
+      </w:r>
+    </w:p>
+    <w:p>
+      <w:pPr>
+        <w:numPr>
+          <w:ilvl w:val="2"/>
+          <w:numId w:val="5"/>
+        </w:numPr>
+        <w:spacing w:after="0"/>
+        <w:rPr>
+          <w:sz w:val="20"/>
+          <w:szCs w:val="20"/>
+        </w:rPr>
+      </w:pPr>
+      <w:r>
+        <w:rPr>
+          <w:sz w:val="20"/>
+          <w:szCs w:val="20"/>
+        </w:rPr>
+        <w:t>Interactive dashboards to enable user exploration.</w:t>
+      </w:r>
+    </w:p>
+    <w:p>
+      <w:pPr>
+        <w:numPr>
+          <w:ilvl w:val="0"/>
+          <w:numId w:val="5"/>
+        </w:numPr>
+        <w:spacing w:after="0"/>
+        <w:rPr>
+          <w:sz w:val="20"/>
+          <w:szCs w:val="20"/>
+        </w:rPr>
+      </w:pPr>
+      <w:r>
+        <w:rPr>
+          <w:b/>
+          <w:bCs/>
+          <w:sz w:val="20"/>
+          <w:szCs w:val="20"/>
+        </w:rPr>
+        <w:t>Storytelling and Communication:</w:t>
+      </w:r>
+      <w:r>
+        <w:rPr>
+          <w:sz w:val="20"/>
+          <w:szCs w:val="20"/>
+        </w:rPr>
+        <w:t xml:space="preserve"> </w:t>
+      </w:r>
+    </w:p>
+    <w:p>
+      <w:pPr>
+        <w:numPr>
+          <w:ilvl w:val="1"/>
+          <w:numId w:val="5"/>
+        </w:numPr>
+        <w:spacing w:after="0"/>
+      </w:pPr>
+      <w:r>
+        <w:t>Develop a clear and concise narrative to accompany the visualizations.</w:t>
+      </w:r>
+    </w:p>
+    <w:p>
+      <w:pPr>
+        <w:numPr>
+          <w:ilvl w:val="1"/>
+          <w:numId w:val="5"/>
+        </w:numPr>
+        <w:spacing w:after="0"/>
+      </w:pPr>
+      <w:r>
+        <w:t>Design an intuitive user interface for the interactive dashboards.</w:t>
+      </w:r>
+    </w:p>
+    <w:p>
+      <w:pPr>
+        <w:numPr>
+          <w:ilvl w:val="1"/>
+          <w:numId w:val="5"/>
+        </w:numPr>
+        <w:spacing w:after="0"/>
+      </w:pPr>
+      <w:r>
+        <w:t xml:space="preserve">Create a powerpoint presentation </w:t>
       </w:r>
     </w:p>
     <w:sectPr>
       <w:pgSz w:w="12240" w:h="15840"/>
-      <w:pgMar w:top="1440" w:right="1440" w:bottom="1440" w:left="1440" w:header="720" w:footer="720" w:gutter="0"/>
+      <w:pgMar w:top="1152" w:right="1440" w:bottom="1152" w:left="1440" w:header="720" w:footer="720" w:gutter="0"/>
       <w:cols w:space="720"/>
       <w:docGrid w:linePitch="360"/>
     </w:sectPr>
@@ -277,9 +1129,130 @@
 <file path=word/numbering.xml><?xml version="1.0" encoding="utf-8"?>
 <w:numbering xmlns:wpc="http://schemas.microsoft.com/office/word/2010/wordprocessingCanvas" xmlns:cx="http://schemas.microsoft.com/office/drawing/2014/chartex" xmlns:cx1="http://schemas.microsoft.com/office/drawing/2015/9/8/chartex" xmlns:cx2="http://schemas.microsoft.com/office/drawing/2015/10/21/chartex" xmlns:cx3="http://schemas.microsoft.com/office/drawing/2016/5/9/chartex" xmlns:cx4="http://schemas.microsoft.com/office/drawing/2016/5/10/chartex" xmlns:cx5="http://schemas.microsoft.com/office/drawing/2016/5/11/chartex" xmlns:cx6="http://schemas.microsoft.com/office/drawing/2016/5/12/chartex" xmlns:cx7="http://schemas.microsoft.com/office/drawing/2016/5/13/chartex" xmlns:cx8="http://schemas.microsoft.com/office/drawing/2016/5/14/chartex" xmlns:mc="http://schemas.openxmlformats.org/markup-compatibility/2006" xmlns:aink="http://schemas.microsoft.com/office/drawing/2016/ink" xmlns:am3d="http://schemas.microsoft.com/office/drawing/2017/model3d" xmlns:o="urn:schemas-microsoft-com:office:office" xmlns:oel="http://schemas.microsoft.com/office/2019/extlst" xmlns:r="http://schemas.openxmlformats.org/officeDocument/2006/relationships" xmlns:m="http://schemas.openxmlformats.org/officeDocument/2006/math" xmlns:v="urn:schemas-microsoft-com:vml" xmlns:wp14="http://schemas.microsoft.com/office/word/2010/wordprocessingDrawing" xmlns:wp="http://schemas.openxmlformats.org/drawingml/2006/wordprocessingDrawing" xmlns:w10="urn:schemas-microsoft-com:office:word" xmlns:w="http://schemas.openxmlformats.org/wordprocessingml/2006/main" xmlns:w14="http://schemas.microsoft.com/office/word/2010/wordml" xmlns:w15="http://schemas.microsoft.com/office/word/2012/wordml" xmlns:w16cex="http://schemas.microsoft.com/office/word/2018/wordml/cex" xmlns:w16cid="http://schemas.microsoft.com/office/word/2016/wordml/cid" xmlns:w16="http://schemas.microsoft.com/office/word/2018/wordml" xmlns:w16du="http://schemas.microsoft.com/office/word/2023/wordml/word16du" xmlns:w16sdtdh="http://schemas.microsoft.com/office/word/2020/wordml/sdtdatahash" xmlns:w16se="http://schemas.microsoft.com/office/word/2015/wordml/symex" xmlns:wpg="http://schemas.microsoft.com/office/word/2010/wordprocessingGroup" xmlns:wpi="http://schemas.microsoft.com/office/word/2010/wordprocessingInk" xmlns:wne="http://schemas.microsoft.com/office/word/2006/wordml" xmlns:wps="http://schemas.microsoft.com/office/word/2010/wordprocessingShape" mc:Ignorable="w14 w15 w16se w16cid w16 w16cex w16sdtdh w16du wp14">
   <w:abstractNum w:abstractNumId="0" w15:restartNumberingAfterBreak="0">
-    <w:nsid w:val="18202EDC"/>
+    <w:nsid w:val="2B8C52AB"/>
     <w:multiLevelType w:val="multilevel"/>
-    <w:tmpl w:val="EF24D52E"/>
+    <w:tmpl w:val="42C638F0"/>
+    <w:lvl w:ilvl="0">
+      <w:start w:val="1"/>
+      <w:numFmt w:val="decimal"/>
+      <w:lvlText w:val="%1."/>
+      <w:lvlJc w:val="left"/>
+      <w:pPr>
+        <w:tabs>
+          <w:tab w:val="num" w:pos="720"/>
+        </w:tabs>
+        <w:ind w:left="720" w:hanging="360"/>
+      </w:pPr>
+    </w:lvl>
+    <w:lvl w:ilvl="1">
+      <w:start w:val="1"/>
+      <w:numFmt w:val="bullet"/>
+      <w:lvlText w:val="o"/>
+      <w:lvlJc w:val="left"/>
+      <w:pPr>
+        <w:tabs>
+          <w:tab w:val="num" w:pos="1440"/>
+        </w:tabs>
+        <w:ind w:left="1440" w:hanging="360"/>
+      </w:pPr>
+      <w:rPr>
+        <w:rFonts w:ascii="Courier New" w:hAnsi="Courier New" w:hint="default"/>
+        <w:sz w:val="20"/>
+      </w:rPr>
+    </w:lvl>
+    <w:lvl w:ilvl="2">
+      <w:start w:val="1"/>
+      <w:numFmt w:val="bullet"/>
+      <w:lvlText w:val=""/>
+      <w:lvlJc w:val="left"/>
+      <w:pPr>
+        <w:tabs>
+          <w:tab w:val="num" w:pos="2160"/>
+        </w:tabs>
+        <w:ind w:left="2160" w:hanging="360"/>
+      </w:pPr>
+      <w:rPr>
+        <w:rFonts w:ascii="Wingdings" w:hAnsi="Wingdings" w:hint="default"/>
+        <w:sz w:val="20"/>
+      </w:rPr>
+    </w:lvl>
+    <w:lvl w:ilvl="3" w:tentative="1">
+      <w:start w:val="1"/>
+      <w:numFmt w:val="decimal"/>
+      <w:lvlText w:val="%4."/>
+      <w:lvlJc w:val="left"/>
+      <w:pPr>
+        <w:tabs>
+          <w:tab w:val="num" w:pos="2880"/>
+        </w:tabs>
+        <w:ind w:left="2880" w:hanging="360"/>
+      </w:pPr>
+    </w:lvl>
+    <w:lvl w:ilvl="4" w:tentative="1">
+      <w:start w:val="1"/>
+      <w:numFmt w:val="decimal"/>
+      <w:lvlText w:val="%5."/>
+      <w:lvlJc w:val="left"/>
+      <w:pPr>
+        <w:tabs>
+          <w:tab w:val="num" w:pos="3600"/>
+        </w:tabs>
+        <w:ind w:left="3600" w:hanging="360"/>
+      </w:pPr>
+    </w:lvl>
+    <w:lvl w:ilvl="5" w:tentative="1">
+      <w:start w:val="1"/>
+      <w:numFmt w:val="decimal"/>
+      <w:lvlText w:val="%6."/>
+      <w:lvlJc w:val="left"/>
+      <w:pPr>
+        <w:tabs>
+          <w:tab w:val="num" w:pos="4320"/>
+        </w:tabs>
+        <w:ind w:left="4320" w:hanging="360"/>
+      </w:pPr>
+    </w:lvl>
+    <w:lvl w:ilvl="6" w:tentative="1">
+      <w:start w:val="1"/>
+      <w:numFmt w:val="decimal"/>
+      <w:lvlText w:val="%7."/>
+      <w:lvlJc w:val="left"/>
+      <w:pPr>
+        <w:tabs>
+          <w:tab w:val="num" w:pos="5040"/>
+        </w:tabs>
+        <w:ind w:left="5040" w:hanging="360"/>
+      </w:pPr>
+    </w:lvl>
+    <w:lvl w:ilvl="7" w:tentative="1">
+      <w:start w:val="1"/>
+      <w:numFmt w:val="decimal"/>
+      <w:lvlText w:val="%8."/>
+      <w:lvlJc w:val="left"/>
+      <w:pPr>
+        <w:tabs>
+          <w:tab w:val="num" w:pos="5760"/>
+        </w:tabs>
+        <w:ind w:left="5760" w:hanging="360"/>
+      </w:pPr>
+    </w:lvl>
+    <w:lvl w:ilvl="8" w:tentative="1">
+      <w:start w:val="1"/>
+      <w:numFmt w:val="decimal"/>
+      <w:lvlText w:val="%9."/>
+      <w:lvlJc w:val="left"/>
+      <w:pPr>
+        <w:tabs>
+          <w:tab w:val="num" w:pos="6480"/>
+        </w:tabs>
+        <w:ind w:left="6480" w:hanging="360"/>
+      </w:pPr>
+    </w:lvl>
+  </w:abstractNum>
+  <w:abstractNum w:abstractNumId="1" w15:restartNumberingAfterBreak="0">
+    <w:nsid w:val="359E380E"/>
+    <w:multiLevelType w:val="multilevel"/>
+    <w:tmpl w:val="70F85E40"/>
     <w:lvl w:ilvl="0">
       <w:start w:val="1"/>
       <w:numFmt w:val="bullet"/>
@@ -425,10 +1398,131 @@
       </w:rPr>
     </w:lvl>
   </w:abstractNum>
-  <w:abstractNum w:abstractNumId="1" w15:restartNumberingAfterBreak="0">
-    <w:nsid w:val="1E4D2677"/>
+  <w:abstractNum w:abstractNumId="2" w15:restartNumberingAfterBreak="0">
+    <w:nsid w:val="4EFA0E83"/>
     <w:multiLevelType w:val="multilevel"/>
-    <w:tmpl w:val="B4E2B9B2"/>
+    <w:tmpl w:val="42C638F0"/>
+    <w:lvl w:ilvl="0">
+      <w:start w:val="1"/>
+      <w:numFmt w:val="decimal"/>
+      <w:lvlText w:val="%1."/>
+      <w:lvlJc w:val="left"/>
+      <w:pPr>
+        <w:tabs>
+          <w:tab w:val="num" w:pos="720"/>
+        </w:tabs>
+        <w:ind w:left="720" w:hanging="360"/>
+      </w:pPr>
+    </w:lvl>
+    <w:lvl w:ilvl="1">
+      <w:start w:val="1"/>
+      <w:numFmt w:val="bullet"/>
+      <w:lvlText w:val="o"/>
+      <w:lvlJc w:val="left"/>
+      <w:pPr>
+        <w:tabs>
+          <w:tab w:val="num" w:pos="1440"/>
+        </w:tabs>
+        <w:ind w:left="1440" w:hanging="360"/>
+      </w:pPr>
+      <w:rPr>
+        <w:rFonts w:ascii="Courier New" w:hAnsi="Courier New" w:hint="default"/>
+        <w:sz w:val="20"/>
+      </w:rPr>
+    </w:lvl>
+    <w:lvl w:ilvl="2">
+      <w:start w:val="1"/>
+      <w:numFmt w:val="bullet"/>
+      <w:lvlText w:val=""/>
+      <w:lvlJc w:val="left"/>
+      <w:pPr>
+        <w:tabs>
+          <w:tab w:val="num" w:pos="2160"/>
+        </w:tabs>
+        <w:ind w:left="2160" w:hanging="360"/>
+      </w:pPr>
+      <w:rPr>
+        <w:rFonts w:ascii="Wingdings" w:hAnsi="Wingdings" w:hint="default"/>
+        <w:sz w:val="20"/>
+      </w:rPr>
+    </w:lvl>
+    <w:lvl w:ilvl="3" w:tentative="1">
+      <w:start w:val="1"/>
+      <w:numFmt w:val="decimal"/>
+      <w:lvlText w:val="%4."/>
+      <w:lvlJc w:val="left"/>
+      <w:pPr>
+        <w:tabs>
+          <w:tab w:val="num" w:pos="2880"/>
+        </w:tabs>
+        <w:ind w:left="2880" w:hanging="360"/>
+      </w:pPr>
+    </w:lvl>
+    <w:lvl w:ilvl="4" w:tentative="1">
+      <w:start w:val="1"/>
+      <w:numFmt w:val="decimal"/>
+      <w:lvlText w:val="%5."/>
+      <w:lvlJc w:val="left"/>
+      <w:pPr>
+        <w:tabs>
+          <w:tab w:val="num" w:pos="3600"/>
+        </w:tabs>
+        <w:ind w:left="3600" w:hanging="360"/>
+      </w:pPr>
+    </w:lvl>
+    <w:lvl w:ilvl="5" w:tentative="1">
+      <w:start w:val="1"/>
+      <w:numFmt w:val="decimal"/>
+      <w:lvlText w:val="%6."/>
+      <w:lvlJc w:val="left"/>
+      <w:pPr>
+        <w:tabs>
+          <w:tab w:val="num" w:pos="4320"/>
+        </w:tabs>
+        <w:ind w:left="4320" w:hanging="360"/>
+      </w:pPr>
+    </w:lvl>
+    <w:lvl w:ilvl="6" w:tentative="1">
+      <w:start w:val="1"/>
+      <w:numFmt w:val="decimal"/>
+      <w:lvlText w:val="%7."/>
+      <w:lvlJc w:val="left"/>
+      <w:pPr>
+        <w:tabs>
+          <w:tab w:val="num" w:pos="5040"/>
+        </w:tabs>
+        <w:ind w:left="5040" w:hanging="360"/>
+      </w:pPr>
+    </w:lvl>
+    <w:lvl w:ilvl="7" w:tentative="1">
+      <w:start w:val="1"/>
+      <w:numFmt w:val="decimal"/>
+      <w:lvlText w:val="%8."/>
+      <w:lvlJc w:val="left"/>
+      <w:pPr>
+        <w:tabs>
+          <w:tab w:val="num" w:pos="5760"/>
+        </w:tabs>
+        <w:ind w:left="5760" w:hanging="360"/>
+      </w:pPr>
+    </w:lvl>
+    <w:lvl w:ilvl="8" w:tentative="1">
+      <w:start w:val="1"/>
+      <w:numFmt w:val="decimal"/>
+      <w:lvlText w:val="%9."/>
+      <w:lvlJc w:val="left"/>
+      <w:pPr>
+        <w:tabs>
+          <w:tab w:val="num" w:pos="6480"/>
+        </w:tabs>
+        <w:ind w:left="6480" w:hanging="360"/>
+      </w:pPr>
+    </w:lvl>
+  </w:abstractNum>
+  <w:abstractNum w:abstractNumId="3" w15:restartNumberingAfterBreak="0">
+    <w:nsid w:val="711A2F7E"/>
+    <w:multiLevelType w:val="multilevel"/>
+    <w:tmpl w:val="80501144"/>
     <w:lvl w:ilvl="0">
       <w:start w:val="1"/>
       <w:numFmt w:val="bullet"/>
@@ -574,14 +1668,14 @@
       </w:rPr>
     </w:lvl>
   </w:abstractNum>
-  <w:abstractNum w:abstractNumId="2" w15:restartNumberingAfterBreak="0">
-    <w:nsid w:val="2BCA1794"/>
+  <w:abstractNum w:abstractNumId="4" w15:restartNumberingAfterBreak="0">
+    <w:nsid w:val="7DCA094A"/>
     <w:multiLevelType w:val="multilevel"/>
-    <w:tmpl w:val="A226012A"/>
+    <w:tmpl w:val="221E2942"/>
     <w:lvl w:ilvl="0">
       <w:start w:val="1"/>
-      <w:numFmt w:val="bullet"/>
-      <w:lvlText w:val=""/>
+      <w:numFmt w:val="decimal"/>
+      <w:lvlText w:val="%1."/>
       <w:lvlJc w:val="left"/>
       <w:pPr>
         <w:tabs>
@@ -589,12 +1683,8 @@
         </w:tabs>
         <w:ind w:left="720" w:hanging="360"/>
       </w:pPr>
-      <w:rPr>
-        <w:rFonts w:ascii="Symbol" w:hAnsi="Symbol" w:hint="default"/>
-        <w:sz w:val="20"/>
-      </w:rPr>
-    </w:lvl>
-    <w:lvl w:ilvl="1" w:tentative="1">
+    </w:lvl>
+    <w:lvl w:ilvl="1">
       <w:start w:val="1"/>
       <w:numFmt w:val="bullet"/>
       <w:lvlText w:val="o"/>
@@ -612,8 +1702,8 @@
     </w:lvl>
     <w:lvl w:ilvl="2" w:tentative="1">
       <w:start w:val="1"/>
-      <w:numFmt w:val="bullet"/>
-      <w:lvlText w:val=""/>
+      <w:numFmt w:val="decimal"/>
+      <w:lvlText w:val="%3."/>
       <w:lvlJc w:val="left"/>
       <w:pPr>
         <w:tabs>
@@ -621,15 +1711,11 @@
         </w:tabs>
         <w:ind w:left="2160" w:hanging="360"/>
       </w:pPr>
-      <w:rPr>
-        <w:rFonts w:ascii="Wingdings" w:hAnsi="Wingdings" w:hint="default"/>
-        <w:sz w:val="20"/>
-      </w:rPr>
     </w:lvl>
     <w:lvl w:ilvl="3" w:tentative="1">
       <w:start w:val="1"/>
-      <w:numFmt w:val="bullet"/>
-      <w:lvlText w:val=""/>
+      <w:numFmt w:val="decimal"/>
+      <w:lvlText w:val="%4."/>
       <w:lvlJc w:val="left"/>
       <w:pPr>
         <w:tabs>
@@ -637,15 +1723,11 @@
         </w:tabs>
         <w:ind w:left="2880" w:hanging="360"/>
       </w:pPr>
-      <w:rPr>
-        <w:rFonts w:ascii="Wingdings" w:hAnsi="Wingdings" w:hint="default"/>
-        <w:sz w:val="20"/>
-      </w:rPr>
     </w:lvl>
     <w:lvl w:ilvl="4" w:tentative="1">
       <w:start w:val="1"/>
-      <w:numFmt w:val="bullet"/>
-      <w:lvlText w:val=""/>
+      <w:numFmt w:val="decimal"/>
+      <w:lvlText w:val="%5."/>
       <w:lvlJc w:val="left"/>
       <w:pPr>
         <w:tabs>
@@ -653,15 +1735,11 @@
         </w:tabs>
         <w:ind w:left="3600" w:hanging="360"/>
       </w:pPr>
-      <w:rPr>
-        <w:rFonts w:ascii="Wingdings" w:hAnsi="Wingdings" w:hint="default"/>
-        <w:sz w:val="20"/>
-      </w:rPr>
     </w:lvl>
     <w:lvl w:ilvl="5" w:tentative="1">
       <w:start w:val="1"/>
-      <w:numFmt w:val="bullet"/>
-      <w:lvlText w:val=""/>
+      <w:numFmt w:val="decimal"/>
+      <w:lvlText w:val="%6."/>
       <w:lvlJc w:val="left"/>
       <w:pPr>
         <w:tabs>
@@ -669,15 +1747,11 @@
         </w:tabs>
         <w:ind w:left="4320" w:hanging="360"/>
       </w:pPr>
-      <w:rPr>
-        <w:rFonts w:ascii="Wingdings" w:hAnsi="Wingdings" w:hint="default"/>
-        <w:sz w:val="20"/>
-      </w:rPr>
     </w:lvl>
     <w:lvl w:ilvl="6" w:tentative="1">
       <w:start w:val="1"/>
-      <w:numFmt w:val="bullet"/>
-      <w:lvlText w:val=""/>
+      <w:numFmt w:val="decimal"/>
+      <w:lvlText w:val="%7."/>
       <w:lvlJc w:val="left"/>
       <w:pPr>
         <w:tabs>
@@ -685,15 +1759,11 @@
         </w:tabs>
         <w:ind w:left="5040" w:hanging="360"/>
       </w:pPr>
-      <w:rPr>
-        <w:rFonts w:ascii="Wingdings" w:hAnsi="Wingdings" w:hint="default"/>
-        <w:sz w:val="20"/>
-      </w:rPr>
     </w:lvl>
     <w:lvl w:ilvl="7" w:tentative="1">
       <w:start w:val="1"/>
-      <w:numFmt w:val="bullet"/>
-      <w:lvlText w:val=""/>
+      <w:numFmt w:val="decimal"/>
+      <w:lvlText w:val="%8."/>
       <w:lvlJc w:val="left"/>
       <w:pPr>
         <w:tabs>
@@ -701,15 +1771,11 @@
         </w:tabs>
         <w:ind w:left="5760" w:hanging="360"/>
       </w:pPr>
-      <w:rPr>
-        <w:rFonts w:ascii="Wingdings" w:hAnsi="Wingdings" w:hint="default"/>
-        <w:sz w:val="20"/>
-      </w:rPr>
     </w:lvl>
     <w:lvl w:ilvl="8" w:tentative="1">
       <w:start w:val="1"/>
-      <w:numFmt w:val="bullet"/>
-      <w:lvlText w:val=""/>
+      <w:numFmt w:val="decimal"/>
+      <w:lvlText w:val="%9."/>
       <w:lvlJc w:val="left"/>
       <w:pPr>
         <w:tabs>
@@ -717,476 +1783,22 @@
         </w:tabs>
         <w:ind w:left="6480" w:hanging="360"/>
       </w:pPr>
-      <w:rPr>
-        <w:rFonts w:ascii="Wingdings" w:hAnsi="Wingdings" w:hint="default"/>
-        <w:sz w:val="20"/>
-      </w:rPr>
     </w:lvl>
   </w:abstractNum>
-  <w:abstractNum w:abstractNumId="3" w15:restartNumberingAfterBreak="0">
-    <w:nsid w:val="61FE2AEE"/>
-    <w:multiLevelType w:val="multilevel"/>
-    <w:tmpl w:val="4BAEA914"/>
-    <w:lvl w:ilvl="0">
-      <w:start w:val="1"/>
-      <w:numFmt w:val="bullet"/>
-      <w:lvlText w:val=""/>
-      <w:lvlJc w:val="left"/>
-      <w:pPr>
-        <w:tabs>
-          <w:tab w:val="num" w:pos="720"/>
-        </w:tabs>
-        <w:ind w:left="720" w:hanging="360"/>
-      </w:pPr>
-      <w:rPr>
-        <w:rFonts w:ascii="Symbol" w:hAnsi="Symbol" w:hint="default"/>
-        <w:sz w:val="20"/>
-      </w:rPr>
-    </w:lvl>
-    <w:lvl w:ilvl="1" w:tentative="1">
-      <w:start w:val="1"/>
-      <w:numFmt w:val="bullet"/>
-      <w:lvlText w:val="o"/>
-      <w:lvlJc w:val="left"/>
-      <w:pPr>
-        <w:tabs>
-          <w:tab w:val="num" w:pos="1440"/>
-        </w:tabs>
-        <w:ind w:left="1440" w:hanging="360"/>
-      </w:pPr>
-      <w:rPr>
-        <w:rFonts w:ascii="Courier New" w:hAnsi="Courier New" w:hint="default"/>
-        <w:sz w:val="20"/>
-      </w:rPr>
-    </w:lvl>
-    <w:lvl w:ilvl="2" w:tentative="1">
-      <w:start w:val="1"/>
-      <w:numFmt w:val="bullet"/>
-      <w:lvlText w:val=""/>
-      <w:lvlJc w:val="left"/>
-      <w:pPr>
-        <w:tabs>
-          <w:tab w:val="num" w:pos="2160"/>
-        </w:tabs>
-        <w:ind w:left="2160" w:hanging="360"/>
-      </w:pPr>
-      <w:rPr>
-        <w:rFonts w:ascii="Wingdings" w:hAnsi="Wingdings" w:hint="default"/>
-        <w:sz w:val="20"/>
-      </w:rPr>
-    </w:lvl>
-    <w:lvl w:ilvl="3" w:tentative="1">
-      <w:start w:val="1"/>
-      <w:numFmt w:val="bullet"/>
-      <w:lvlText w:val=""/>
-      <w:lvlJc w:val="left"/>
-      <w:pPr>
-        <w:tabs>
-          <w:tab w:val="num" w:pos="2880"/>
-        </w:tabs>
-        <w:ind w:left="2880" w:hanging="360"/>
-      </w:pPr>
-      <w:rPr>
-        <w:rFonts w:ascii="Wingdings" w:hAnsi="Wingdings" w:hint="default"/>
-        <w:sz w:val="20"/>
-      </w:rPr>
-    </w:lvl>
-    <w:lvl w:ilvl="4" w:tentative="1">
-      <w:start w:val="1"/>
-      <w:numFmt w:val="bullet"/>
-      <w:lvlText w:val=""/>
-      <w:lvlJc w:val="left"/>
-      <w:pPr>
-        <w:tabs>
-          <w:tab w:val="num" w:pos="3600"/>
-        </w:tabs>
-        <w:ind w:left="3600" w:hanging="360"/>
-      </w:pPr>
-      <w:rPr>
-        <w:rFonts w:ascii="Wingdings" w:hAnsi="Wingdings" w:hint="default"/>
-        <w:sz w:val="20"/>
-      </w:rPr>
-    </w:lvl>
-    <w:lvl w:ilvl="5" w:tentative="1">
-      <w:start w:val="1"/>
-      <w:numFmt w:val="bullet"/>
-      <w:lvlText w:val=""/>
-      <w:lvlJc w:val="left"/>
-      <w:pPr>
-        <w:tabs>
-          <w:tab w:val="num" w:pos="4320"/>
-        </w:tabs>
-        <w:ind w:left="4320" w:hanging="360"/>
-      </w:pPr>
-      <w:rPr>
-        <w:rFonts w:ascii="Wingdings" w:hAnsi="Wingdings" w:hint="default"/>
-        <w:sz w:val="20"/>
-      </w:rPr>
-    </w:lvl>
-    <w:lvl w:ilvl="6" w:tentative="1">
-      <w:start w:val="1"/>
-      <w:numFmt w:val="bullet"/>
-      <w:lvlText w:val=""/>
-      <w:lvlJc w:val="left"/>
-      <w:pPr>
-        <w:tabs>
-          <w:tab w:val="num" w:pos="5040"/>
-        </w:tabs>
-        <w:ind w:left="5040" w:hanging="360"/>
-      </w:pPr>
-      <w:rPr>
-        <w:rFonts w:ascii="Wingdings" w:hAnsi="Wingdings" w:hint="default"/>
-        <w:sz w:val="20"/>
-      </w:rPr>
-    </w:lvl>
-    <w:lvl w:ilvl="7" w:tentative="1">
-      <w:start w:val="1"/>
-      <w:numFmt w:val="bullet"/>
-      <w:lvlText w:val=""/>
-      <w:lvlJc w:val="left"/>
-      <w:pPr>
-        <w:tabs>
-          <w:tab w:val="num" w:pos="5760"/>
-        </w:tabs>
-        <w:ind w:left="5760" w:hanging="360"/>
-      </w:pPr>
-      <w:rPr>
-        <w:rFonts w:ascii="Wingdings" w:hAnsi="Wingdings" w:hint="default"/>
-        <w:sz w:val="20"/>
-      </w:rPr>
-    </w:lvl>
-    <w:lvl w:ilvl="8" w:tentative="1">
-      <w:start w:val="1"/>
-      <w:numFmt w:val="bullet"/>
-      <w:lvlText w:val=""/>
-      <w:lvlJc w:val="left"/>
-      <w:pPr>
-        <w:tabs>
-          <w:tab w:val="num" w:pos="6480"/>
-        </w:tabs>
-        <w:ind w:left="6480" w:hanging="360"/>
-      </w:pPr>
-      <w:rPr>
-        <w:rFonts w:ascii="Wingdings" w:hAnsi="Wingdings" w:hint="default"/>
-        <w:sz w:val="20"/>
-      </w:rPr>
-    </w:lvl>
-  </w:abstractNum>
-  <w:abstractNum w:abstractNumId="4" w15:restartNumberingAfterBreak="0">
-    <w:nsid w:val="69F80F6B"/>
-    <w:multiLevelType w:val="multilevel"/>
-    <w:tmpl w:val="54C212C8"/>
-    <w:lvl w:ilvl="0">
-      <w:start w:val="1"/>
-      <w:numFmt w:val="bullet"/>
-      <w:lvlText w:val=""/>
-      <w:lvlJc w:val="left"/>
-      <w:pPr>
-        <w:tabs>
-          <w:tab w:val="num" w:pos="720"/>
-        </w:tabs>
-        <w:ind w:left="720" w:hanging="360"/>
-      </w:pPr>
-      <w:rPr>
-        <w:rFonts w:ascii="Symbol" w:hAnsi="Symbol" w:hint="default"/>
-        <w:sz w:val="20"/>
-      </w:rPr>
-    </w:lvl>
-    <w:lvl w:ilvl="1" w:tentative="1">
-      <w:start w:val="1"/>
-      <w:numFmt w:val="bullet"/>
-      <w:lvlText w:val="o"/>
-      <w:lvlJc w:val="left"/>
-      <w:pPr>
-        <w:tabs>
-          <w:tab w:val="num" w:pos="1440"/>
-        </w:tabs>
-        <w:ind w:left="1440" w:hanging="360"/>
-      </w:pPr>
-      <w:rPr>
-        <w:rFonts w:ascii="Courier New" w:hAnsi="Courier New" w:hint="default"/>
-        <w:sz w:val="20"/>
-      </w:rPr>
-    </w:lvl>
-    <w:lvl w:ilvl="2" w:tentative="1">
-      <w:start w:val="1"/>
-      <w:numFmt w:val="bullet"/>
-      <w:lvlText w:val=""/>
-      <w:lvlJc w:val="left"/>
-      <w:pPr>
-        <w:tabs>
-          <w:tab w:val="num" w:pos="2160"/>
-        </w:tabs>
-        <w:ind w:left="2160" w:hanging="360"/>
-      </w:pPr>
-      <w:rPr>
-        <w:rFonts w:ascii="Wingdings" w:hAnsi="Wingdings" w:hint="default"/>
-        <w:sz w:val="20"/>
-      </w:rPr>
-    </w:lvl>
-    <w:lvl w:ilvl="3" w:tentative="1">
-      <w:start w:val="1"/>
-      <w:numFmt w:val="bullet"/>
-      <w:lvlText w:val=""/>
-      <w:lvlJc w:val="left"/>
-      <w:pPr>
-        <w:tabs>
-          <w:tab w:val="num" w:pos="2880"/>
-        </w:tabs>
-        <w:ind w:left="2880" w:hanging="360"/>
-      </w:pPr>
-      <w:rPr>
-        <w:rFonts w:ascii="Wingdings" w:hAnsi="Wingdings" w:hint="default"/>
-        <w:sz w:val="20"/>
-      </w:rPr>
-    </w:lvl>
-    <w:lvl w:ilvl="4" w:tentative="1">
-      <w:start w:val="1"/>
-      <w:numFmt w:val="bullet"/>
-      <w:lvlText w:val=""/>
-      <w:lvlJc w:val="left"/>
-      <w:pPr>
-        <w:tabs>
-          <w:tab w:val="num" w:pos="3600"/>
-        </w:tabs>
-        <w:ind w:left="3600" w:hanging="360"/>
-      </w:pPr>
-      <w:rPr>
-        <w:rFonts w:ascii="Wingdings" w:hAnsi="Wingdings" w:hint="default"/>
-        <w:sz w:val="20"/>
-      </w:rPr>
-    </w:lvl>
-    <w:lvl w:ilvl="5" w:tentative="1">
-      <w:start w:val="1"/>
-      <w:numFmt w:val="bullet"/>
-      <w:lvlText w:val=""/>
-      <w:lvlJc w:val="left"/>
-      <w:pPr>
-        <w:tabs>
-          <w:tab w:val="num" w:pos="4320"/>
-        </w:tabs>
-        <w:ind w:left="4320" w:hanging="360"/>
-      </w:pPr>
-      <w:rPr>
-        <w:rFonts w:ascii="Wingdings" w:hAnsi="Wingdings" w:hint="default"/>
-        <w:sz w:val="20"/>
-      </w:rPr>
-    </w:lvl>
-    <w:lvl w:ilvl="6" w:tentative="1">
-      <w:start w:val="1"/>
-      <w:numFmt w:val="bullet"/>
-      <w:lvlText w:val=""/>
-      <w:lvlJc w:val="left"/>
-      <w:pPr>
-        <w:tabs>
-          <w:tab w:val="num" w:pos="5040"/>
-        </w:tabs>
-        <w:ind w:left="5040" w:hanging="360"/>
-      </w:pPr>
-      <w:rPr>
-        <w:rFonts w:ascii="Wingdings" w:hAnsi="Wingdings" w:hint="default"/>
-        <w:sz w:val="20"/>
-      </w:rPr>
-    </w:lvl>
-    <w:lvl w:ilvl="7" w:tentative="1">
-      <w:start w:val="1"/>
-      <w:numFmt w:val="bullet"/>
-      <w:lvlText w:val=""/>
-      <w:lvlJc w:val="left"/>
-      <w:pPr>
-        <w:tabs>
-          <w:tab w:val="num" w:pos="5760"/>
-        </w:tabs>
-        <w:ind w:left="5760" w:hanging="360"/>
-      </w:pPr>
-      <w:rPr>
-        <w:rFonts w:ascii="Wingdings" w:hAnsi="Wingdings" w:hint="default"/>
-        <w:sz w:val="20"/>
-      </w:rPr>
-    </w:lvl>
-    <w:lvl w:ilvl="8" w:tentative="1">
-      <w:start w:val="1"/>
-      <w:numFmt w:val="bullet"/>
-      <w:lvlText w:val=""/>
-      <w:lvlJc w:val="left"/>
-      <w:pPr>
-        <w:tabs>
-          <w:tab w:val="num" w:pos="6480"/>
-        </w:tabs>
-        <w:ind w:left="6480" w:hanging="360"/>
-      </w:pPr>
-      <w:rPr>
-        <w:rFonts w:ascii="Wingdings" w:hAnsi="Wingdings" w:hint="default"/>
-        <w:sz w:val="20"/>
-      </w:rPr>
-    </w:lvl>
-  </w:abstractNum>
-  <w:abstractNum w:abstractNumId="5" w15:restartNumberingAfterBreak="0">
-    <w:nsid w:val="7BCD352A"/>
-    <w:multiLevelType w:val="multilevel"/>
-    <w:tmpl w:val="84D69916"/>
-    <w:lvl w:ilvl="0">
-      <w:start w:val="1"/>
-      <w:numFmt w:val="bullet"/>
-      <w:lvlText w:val=""/>
-      <w:lvlJc w:val="left"/>
-      <w:pPr>
-        <w:tabs>
-          <w:tab w:val="num" w:pos="720"/>
-        </w:tabs>
-        <w:ind w:left="720" w:hanging="360"/>
-      </w:pPr>
-      <w:rPr>
-        <w:rFonts w:ascii="Symbol" w:hAnsi="Symbol" w:hint="default"/>
-        <w:sz w:val="20"/>
-      </w:rPr>
-    </w:lvl>
-    <w:lvl w:ilvl="1" w:tentative="1">
-      <w:start w:val="1"/>
-      <w:numFmt w:val="bullet"/>
-      <w:lvlText w:val="o"/>
-      <w:lvlJc w:val="left"/>
-      <w:pPr>
-        <w:tabs>
-          <w:tab w:val="num" w:pos="1440"/>
-        </w:tabs>
-        <w:ind w:left="1440" w:hanging="360"/>
-      </w:pPr>
-      <w:rPr>
-        <w:rFonts w:ascii="Courier New" w:hAnsi="Courier New" w:hint="default"/>
-        <w:sz w:val="20"/>
-      </w:rPr>
-    </w:lvl>
-    <w:lvl w:ilvl="2" w:tentative="1">
-      <w:start w:val="1"/>
-      <w:numFmt w:val="bullet"/>
-      <w:lvlText w:val=""/>
-      <w:lvlJc w:val="left"/>
-      <w:pPr>
-        <w:tabs>
-          <w:tab w:val="num" w:pos="2160"/>
-        </w:tabs>
-        <w:ind w:left="2160" w:hanging="360"/>
-      </w:pPr>
-      <w:rPr>
-        <w:rFonts w:ascii="Wingdings" w:hAnsi="Wingdings" w:hint="default"/>
-        <w:sz w:val="20"/>
-      </w:rPr>
-    </w:lvl>
-    <w:lvl w:ilvl="3" w:tentative="1">
-      <w:start w:val="1"/>
-      <w:numFmt w:val="bullet"/>
-      <w:lvlText w:val=""/>
-      <w:lvlJc w:val="left"/>
-      <w:pPr>
-        <w:tabs>
-          <w:tab w:val="num" w:pos="2880"/>
-        </w:tabs>
-        <w:ind w:left="2880" w:hanging="360"/>
-      </w:pPr>
-      <w:rPr>
-        <w:rFonts w:ascii="Wingdings" w:hAnsi="Wingdings" w:hint="default"/>
-        <w:sz w:val="20"/>
-      </w:rPr>
-    </w:lvl>
-    <w:lvl w:ilvl="4" w:tentative="1">
-      <w:start w:val="1"/>
-      <w:numFmt w:val="bullet"/>
-      <w:lvlText w:val=""/>
-      <w:lvlJc w:val="left"/>
-      <w:pPr>
-        <w:tabs>
-          <w:tab w:val="num" w:pos="3600"/>
-        </w:tabs>
-        <w:ind w:left="3600" w:hanging="360"/>
-      </w:pPr>
-      <w:rPr>
-        <w:rFonts w:ascii="Wingdings" w:hAnsi="Wingdings" w:hint="default"/>
-        <w:sz w:val="20"/>
-      </w:rPr>
-    </w:lvl>
-    <w:lvl w:ilvl="5" w:tentative="1">
-      <w:start w:val="1"/>
-      <w:numFmt w:val="bullet"/>
-      <w:lvlText w:val=""/>
-      <w:lvlJc w:val="left"/>
-      <w:pPr>
-        <w:tabs>
-          <w:tab w:val="num" w:pos="4320"/>
-        </w:tabs>
-        <w:ind w:left="4320" w:hanging="360"/>
-      </w:pPr>
-      <w:rPr>
-        <w:rFonts w:ascii="Wingdings" w:hAnsi="Wingdings" w:hint="default"/>
-        <w:sz w:val="20"/>
-      </w:rPr>
-    </w:lvl>
-    <w:lvl w:ilvl="6" w:tentative="1">
-      <w:start w:val="1"/>
-      <w:numFmt w:val="bullet"/>
-      <w:lvlText w:val=""/>
-      <w:lvlJc w:val="left"/>
-      <w:pPr>
-        <w:tabs>
-          <w:tab w:val="num" w:pos="5040"/>
-        </w:tabs>
-        <w:ind w:left="5040" w:hanging="360"/>
-      </w:pPr>
-      <w:rPr>
-        <w:rFonts w:ascii="Wingdings" w:hAnsi="Wingdings" w:hint="default"/>
-        <w:sz w:val="20"/>
-      </w:rPr>
-    </w:lvl>
-    <w:lvl w:ilvl="7" w:tentative="1">
-      <w:start w:val="1"/>
-      <w:numFmt w:val="bullet"/>
-      <w:lvlText w:val=""/>
-      <w:lvlJc w:val="left"/>
-      <w:pPr>
-        <w:tabs>
-          <w:tab w:val="num" w:pos="5760"/>
-        </w:tabs>
-        <w:ind w:left="5760" w:hanging="360"/>
-      </w:pPr>
-      <w:rPr>
-        <w:rFonts w:ascii="Wingdings" w:hAnsi="Wingdings" w:hint="default"/>
-        <w:sz w:val="20"/>
-      </w:rPr>
-    </w:lvl>
-    <w:lvl w:ilvl="8" w:tentative="1">
-      <w:start w:val="1"/>
-      <w:numFmt w:val="bullet"/>
-      <w:lvlText w:val=""/>
-      <w:lvlJc w:val="left"/>
-      <w:pPr>
-        <w:tabs>
-          <w:tab w:val="num" w:pos="6480"/>
-        </w:tabs>
-        <w:ind w:left="6480" w:hanging="360"/>
-      </w:pPr>
-      <w:rPr>
-        <w:rFonts w:ascii="Wingdings" w:hAnsi="Wingdings" w:hint="default"/>
-        <w:sz w:val="20"/>
-      </w:rPr>
-    </w:lvl>
-  </w:abstractNum>
-  <w:num w:numId="1" w16cid:durableId="584847573">
-    <w:abstractNumId w:val="5"/>
-  </w:num>
-  <w:num w:numId="2" w16cid:durableId="1936548870">
+  <w:num w:numId="1" w16cid:durableId="517044666">
     <w:abstractNumId w:val="4"/>
   </w:num>
-  <w:num w:numId="3" w16cid:durableId="2098866105">
+  <w:num w:numId="2" w16cid:durableId="220287552">
+    <w:abstractNumId w:val="1"/>
+  </w:num>
+  <w:num w:numId="3" w16cid:durableId="1622415823">
     <w:abstractNumId w:val="0"/>
   </w:num>
-  <w:num w:numId="4" w16cid:durableId="76947998">
+  <w:num w:numId="4" w16cid:durableId="1726295262">
+    <w:abstractNumId w:val="3"/>
+  </w:num>
+  <w:num w:numId="5" w16cid:durableId="1762604668">
     <w:abstractNumId w:val="2"/>
-  </w:num>
-  <w:num w:numId="5" w16cid:durableId="964698551">
-    <w:abstractNumId w:val="1"/>
-  </w:num>
-  <w:num w:numId="6" w16cid:durableId="111553626">
-    <w:abstractNumId w:val="3"/>
   </w:num>
 </w:numbering>
 </file>
@@ -1599,7 +2211,7 @@
     <w:link w:val="Heading1Char"/>
     <w:uiPriority w:val="9"/>
     <w:qFormat/>
-    <w:rsid w:val="00E3041D"/>
+    <w:rsid w:val="008D476D"/>
     <w:pPr>
       <w:keepNext/>
       <w:keepLines/>
@@ -1622,7 +2234,7 @@
     <w:semiHidden/>
     <w:unhideWhenUsed/>
     <w:qFormat/>
-    <w:rsid w:val="00E3041D"/>
+    <w:rsid w:val="008D476D"/>
     <w:pPr>
       <w:keepNext/>
       <w:keepLines/>
@@ -1645,7 +2257,7 @@
     <w:semiHidden/>
     <w:unhideWhenUsed/>
     <w:qFormat/>
-    <w:rsid w:val="00E3041D"/>
+    <w:rsid w:val="008D476D"/>
     <w:pPr>
       <w:keepNext/>
       <w:keepLines/>
@@ -1668,7 +2280,7 @@
     <w:semiHidden/>
     <w:unhideWhenUsed/>
     <w:qFormat/>
-    <w:rsid w:val="00E3041D"/>
+    <w:rsid w:val="008D476D"/>
     <w:pPr>
       <w:keepNext/>
       <w:keepLines/>
@@ -1691,7 +2303,7 @@
     <w:semiHidden/>
     <w:unhideWhenUsed/>
     <w:qFormat/>
-    <w:rsid w:val="00E3041D"/>
+    <w:rsid w:val="008D476D"/>
     <w:pPr>
       <w:keepNext/>
       <w:keepLines/>
@@ -1712,7 +2324,7 @@
     <w:semiHidden/>
     <w:unhideWhenUsed/>
     <w:qFormat/>
-    <w:rsid w:val="00E3041D"/>
+    <w:rsid w:val="008D476D"/>
     <w:pPr>
       <w:keepNext/>
       <w:keepLines/>
@@ -1735,7 +2347,7 @@
     <w:semiHidden/>
     <w:unhideWhenUsed/>
     <w:qFormat/>
-    <w:rsid w:val="00E3041D"/>
+    <w:rsid w:val="008D476D"/>
     <w:pPr>
       <w:keepNext/>
       <w:keepLines/>
@@ -1756,7 +2368,7 @@
     <w:semiHidden/>
     <w:unhideWhenUsed/>
     <w:qFormat/>
-    <w:rsid w:val="00E3041D"/>
+    <w:rsid w:val="008D476D"/>
     <w:pPr>
       <w:keepNext/>
       <w:keepLines/>
@@ -1779,7 +2391,7 @@
     <w:semiHidden/>
     <w:unhideWhenUsed/>
     <w:qFormat/>
-    <w:rsid w:val="00E3041D"/>
+    <w:rsid w:val="008D476D"/>
     <w:pPr>
       <w:keepNext/>
       <w:keepLines/>
@@ -1794,6 +2406,7 @@
   <w:style w:type="character" w:default="1" w:styleId="DefaultParagraphFont">
     <w:name w:val="Default Paragraph Font"/>
     <w:uiPriority w:val="1"/>
+    <w:semiHidden/>
     <w:unhideWhenUsed/>
   </w:style>
   <w:style w:type="table" w:default="1" w:styleId="TableNormal">
@@ -1822,7 +2435,7 @@
     <w:basedOn w:val="DefaultParagraphFont"/>
     <w:link w:val="Heading1"/>
     <w:uiPriority w:val="9"/>
-    <w:rsid w:val="00E3041D"/>
+    <w:rsid w:val="008D476D"/>
     <w:rPr>
       <w:rFonts w:asciiTheme="majorHAnsi" w:eastAsiaTheme="majorEastAsia" w:hAnsiTheme="majorHAnsi" w:cstheme="majorBidi"/>
       <w:color w:val="0F4761" w:themeColor="accent1" w:themeShade="BF"/>
@@ -1836,7 +2449,7 @@
     <w:link w:val="Heading2"/>
     <w:uiPriority w:val="9"/>
     <w:semiHidden/>
-    <w:rsid w:val="00E3041D"/>
+    <w:rsid w:val="008D476D"/>
     <w:rPr>
       <w:rFonts w:asciiTheme="majorHAnsi" w:eastAsiaTheme="majorEastAsia" w:hAnsiTheme="majorHAnsi" w:cstheme="majorBidi"/>
       <w:color w:val="0F4761" w:themeColor="accent1" w:themeShade="BF"/>
@@ -1850,7 +2463,7 @@
     <w:link w:val="Heading3"/>
     <w:uiPriority w:val="9"/>
     <w:semiHidden/>
-    <w:rsid w:val="00E3041D"/>
+    <w:rsid w:val="008D476D"/>
     <w:rPr>
       <w:rFonts w:eastAsiaTheme="majorEastAsia" w:cstheme="majorBidi"/>
       <w:color w:val="0F4761" w:themeColor="accent1" w:themeShade="BF"/>
@@ -1864,7 +2477,7 @@
     <w:link w:val="Heading4"/>
     <w:uiPriority w:val="9"/>
     <w:semiHidden/>
-    <w:rsid w:val="00E3041D"/>
+    <w:rsid w:val="008D476D"/>
     <w:rPr>
       <w:rFonts w:eastAsiaTheme="majorEastAsia" w:cstheme="majorBidi"/>
       <w:i/>
@@ -1878,7 +2491,7 @@
     <w:link w:val="Heading5"/>
     <w:uiPriority w:val="9"/>
     <w:semiHidden/>
-    <w:rsid w:val="00E3041D"/>
+    <w:rsid w:val="008D476D"/>
     <w:rPr>
       <w:rFonts w:eastAsiaTheme="majorEastAsia" w:cstheme="majorBidi"/>
       <w:color w:val="0F4761" w:themeColor="accent1" w:themeShade="BF"/>
@@ -1890,7 +2503,7 @@
     <w:link w:val="Heading6"/>
     <w:uiPriority w:val="9"/>
     <w:semiHidden/>
-    <w:rsid w:val="00E3041D"/>
+    <w:rsid w:val="008D476D"/>
     <w:rPr>
       <w:rFonts w:eastAsiaTheme="majorEastAsia" w:cstheme="majorBidi"/>
       <w:i/>
@@ -1904,7 +2517,7 @@
     <w:link w:val="Heading7"/>
     <w:uiPriority w:val="9"/>
     <w:semiHidden/>
-    <w:rsid w:val="00E3041D"/>
+    <w:rsid w:val="008D476D"/>
     <w:rPr>
       <w:rFonts w:eastAsiaTheme="majorEastAsia" w:cstheme="majorBidi"/>
       <w:color w:val="595959" w:themeColor="text1" w:themeTint="A6"/>
@@ -1916,7 +2529,7 @@
     <w:link w:val="Heading8"/>
     <w:uiPriority w:val="9"/>
     <w:semiHidden/>
-    <w:rsid w:val="00E3041D"/>
+    <w:rsid w:val="008D476D"/>
     <w:rPr>
       <w:rFonts w:eastAsiaTheme="majorEastAsia" w:cstheme="majorBidi"/>
       <w:i/>
@@ -1930,7 +2543,7 @@
     <w:link w:val="Heading9"/>
     <w:uiPriority w:val="9"/>
     <w:semiHidden/>
-    <w:rsid w:val="00E3041D"/>
+    <w:rsid w:val="008D476D"/>
     <w:rPr>
       <w:rFonts w:eastAsiaTheme="majorEastAsia" w:cstheme="majorBidi"/>
       <w:color w:val="272727" w:themeColor="text1" w:themeTint="D8"/>
@@ -1943,7 +2556,7 @@
     <w:link w:val="TitleChar"/>
     <w:uiPriority w:val="10"/>
     <w:qFormat/>
-    <w:rsid w:val="00E3041D"/>
+    <w:rsid w:val="008D476D"/>
     <w:pPr>
       <w:spacing w:after="80" w:line="240" w:lineRule="auto"/>
       <w:contextualSpacing/>
@@ -1961,7 +2574,7 @@
     <w:basedOn w:val="DefaultParagraphFont"/>
     <w:link w:val="Title"/>
     <w:uiPriority w:val="10"/>
-    <w:rsid w:val="00E3041D"/>
+    <w:rsid w:val="008D476D"/>
     <w:rPr>
       <w:rFonts w:asciiTheme="majorHAnsi" w:eastAsiaTheme="majorEastAsia" w:hAnsiTheme="majorHAnsi" w:cstheme="majorBidi"/>
       <w:spacing w:val="-10"/>
@@ -1977,7 +2590,7 @@
     <w:link w:val="SubtitleChar"/>
     <w:uiPriority w:val="11"/>
     <w:qFormat/>
-    <w:rsid w:val="00E3041D"/>
+    <w:rsid w:val="008D476D"/>
     <w:pPr>
       <w:numPr>
         <w:ilvl w:val="1"/>
@@ -1996,7 +2609,7 @@
     <w:basedOn w:val="DefaultParagraphFont"/>
     <w:link w:val="Subtitle"/>
     <w:uiPriority w:val="11"/>
-    <w:rsid w:val="00E3041D"/>
+    <w:rsid w:val="008D476D"/>
     <w:rPr>
       <w:rFonts w:eastAsiaTheme="majorEastAsia" w:cstheme="majorBidi"/>
       <w:color w:val="595959" w:themeColor="text1" w:themeTint="A6"/>
@@ -2012,7 +2625,7 @@
     <w:link w:val="QuoteChar"/>
     <w:uiPriority w:val="29"/>
     <w:qFormat/>
-    <w:rsid w:val="00E3041D"/>
+    <w:rsid w:val="008D476D"/>
     <w:pPr>
       <w:spacing w:before="160"/>
       <w:jc w:val="center"/>
@@ -2028,7 +2641,7 @@
     <w:basedOn w:val="DefaultParagraphFont"/>
     <w:link w:val="Quote"/>
     <w:uiPriority w:val="29"/>
-    <w:rsid w:val="00E3041D"/>
+    <w:rsid w:val="008D476D"/>
     <w:rPr>
       <w:i/>
       <w:iCs/>
@@ -2040,7 +2653,7 @@
     <w:basedOn w:val="Normal"/>
     <w:uiPriority w:val="34"/>
     <w:qFormat/>
-    <w:rsid w:val="00E3041D"/>
+    <w:rsid w:val="008D476D"/>
     <w:pPr>
       <w:ind w:left="720"/>
       <w:contextualSpacing/>
@@ -2051,7 +2664,7 @@
     <w:basedOn w:val="DefaultParagraphFont"/>
     <w:uiPriority w:val="21"/>
     <w:qFormat/>
-    <w:rsid w:val="00E3041D"/>
+    <w:rsid w:val="008D476D"/>
     <w:rPr>
       <w:i/>
       <w:iCs/>
@@ -2065,7 +2678,7 @@
     <w:link w:val="IntenseQuoteChar"/>
     <w:uiPriority w:val="30"/>
     <w:qFormat/>
-    <w:rsid w:val="00E3041D"/>
+    <w:rsid w:val="008D476D"/>
     <w:pPr>
       <w:pBdr>
         <w:top w:val="single" w:sz="4" w:space="10" w:color="0F4761" w:themeColor="accent1" w:themeShade="BF"/>
@@ -2086,7 +2699,7 @@
     <w:basedOn w:val="DefaultParagraphFont"/>
     <w:link w:val="IntenseQuote"/>
     <w:uiPriority w:val="30"/>
-    <w:rsid w:val="00E3041D"/>
+    <w:rsid w:val="008D476D"/>
     <w:rPr>
       <w:i/>
       <w:iCs/>
@@ -2098,36 +2711,13 @@
     <w:basedOn w:val="DefaultParagraphFont"/>
     <w:uiPriority w:val="32"/>
     <w:qFormat/>
-    <w:rsid w:val="00E3041D"/>
+    <w:rsid w:val="008D476D"/>
     <w:rPr>
       <w:b/>
       <w:bCs/>
       <w:smallCaps/>
       <w:color w:val="0F4761" w:themeColor="accent1" w:themeShade="BF"/>
       <w:spacing w:val="5"/>
-    </w:rPr>
-  </w:style>
-  <w:style w:type="character" w:styleId="Hyperlink">
-    <w:name w:val="Hyperlink"/>
-    <w:basedOn w:val="DefaultParagraphFont"/>
-    <w:uiPriority w:val="99"/>
-    <w:unhideWhenUsed/>
-    <w:rsid w:val="00B47929"/>
-    <w:rPr>
-      <w:color w:val="467886" w:themeColor="hyperlink"/>
-      <w:u w:val="single"/>
-    </w:rPr>
-  </w:style>
-  <w:style w:type="character" w:styleId="UnresolvedMention">
-    <w:name w:val="Unresolved Mention"/>
-    <w:basedOn w:val="DefaultParagraphFont"/>
-    <w:uiPriority w:val="99"/>
-    <w:semiHidden/>
-    <w:unhideWhenUsed/>
-    <w:rsid w:val="00B47929"/>
-    <w:rPr>
-      <w:color w:val="605E5C"/>
-      <w:shd w:val="clear" w:color="auto" w:fill="E1DFDD"/>
     </w:rPr>
   </w:style>
 </w:styles>

</xml_diff>